<commit_message>
Progressed on the summary paragraph.
</commit_message>
<xml_diff>
--- a/ZBabcock_CritiqueKenAlbala.docx
+++ b/ZBabcock_CritiqueKenAlbala.docx
@@ -34,7 +34,13 @@
     </w:p>
     <w:p>
       <w:r>
-        <w:t>October 9, 2019</w:t>
+        <w:t xml:space="preserve">October </w:t>
+      </w:r>
+      <w:r>
+        <w:t>17</w:t>
+      </w:r>
+      <w:r>
+        <w:t>, 2019</w:t>
       </w:r>
     </w:p>
     <w:p>
@@ -404,10 +410,7 @@
         <w:t xml:space="preserve"> those “of mixed ethnicity”</w:t>
       </w:r>
       <w:r>
-        <w:t xml:space="preserve"> </w:t>
-      </w:r>
-      <w:r>
-        <w:t>have exclusive and restrictive access to creating dishes that combine two ethnically-differing dishes</w:t>
+        <w:t xml:space="preserve"> have exclusive and restrictive access to creating dishes that combine two ethnically-differing dishes</w:t>
       </w:r>
       <w:r>
         <w:t>?</w:t>
@@ -427,8 +430,6 @@
       <w:r>
         <w:t xml:space="preserve"> </w:t>
       </w:r>
-      <w:bookmarkStart w:id="0" w:name="_GoBack"/>
-      <w:bookmarkEnd w:id="0"/>
     </w:p>
     <w:p>
       <w:pPr>
@@ -572,16 +573,94 @@
       </w:r>
     </w:p>
     <w:p>
+      <w:pPr>
+        <w:ind w:left="720" w:hanging="720"/>
+      </w:pPr>
+      <w:r>
+        <w:t xml:space="preserve">Albala, Ken “Food </w:t>
+      </w:r>
+      <w:r>
+        <w:t>‘</w:t>
+      </w:r>
+      <w:r>
+        <w:t>Columbusing</w:t>
+      </w:r>
+      <w:r>
+        <w:t>’</w:t>
+      </w:r>
+      <w:r>
+        <w:t xml:space="preserve"> and the Debate Over Cul</w:t>
+      </w:r>
+      <w:r>
+        <w:t>tural Appropriation</w:t>
+      </w:r>
+      <w:r>
+        <w:t>.</w:t>
+      </w:r>
+      <w:r>
+        <w:t>”</w:t>
+      </w:r>
+      <w:r>
+        <w:t xml:space="preserve"> </w:t>
+      </w:r>
+      <w:r>
+        <w:rPr>
+          <w:i/>
+        </w:rPr>
+        <w:t>The Great Courses Daily</w:t>
+      </w:r>
+      <w:r>
+        <w:rPr>
+          <w:i/>
+        </w:rPr>
+        <w:t>,</w:t>
+      </w:r>
+      <w:r>
+        <w:rPr>
+          <w:i/>
+        </w:rPr>
+        <w:t xml:space="preserve"> </w:t>
+      </w:r>
+      <w:r>
+        <w:t xml:space="preserve">The Teaching Company, Feb. 15, 2019, </w:t>
+      </w:r>
       <w:hyperlink r:id="rId6" w:history="1">
         <w:r>
           <w:rPr>
             <w:rStyle w:val="Hyperlink"/>
           </w:rPr>
-          <w:t>https://www.thegreatcoursesdaily.com/food-columbusing/</w:t>
+          <w:t>www.thegreatcoursesdaily.com/food-columbusing/</w:t>
         </w:r>
       </w:hyperlink>
-    </w:p>
-    <w:p>
+      <w:r>
+        <w:t>, Accessed on Oct. 17, 2019</w:t>
+      </w:r>
+    </w:p>
+    <w:p>
+      <w:pPr>
+        <w:ind w:left="720" w:hanging="720"/>
+      </w:pPr>
+      <w:r>
+        <w:t>Lupo, Lisa “Food Authenticity:”</w:t>
+      </w:r>
+      <w:r>
+        <w:t xml:space="preserve"> </w:t>
+      </w:r>
+      <w:r>
+        <w:rPr>
+          <w:i/>
+        </w:rPr>
+        <w:t xml:space="preserve">Quality Assurance and Food Safety, </w:t>
+      </w:r>
+      <w:r>
+        <w:t>Aug. 6, 2018,</w:t>
+      </w:r>
+      <w:r>
+        <w:rPr>
+          <w:i/>
+        </w:rPr>
+        <w:t xml:space="preserve"> </w:t>
+      </w:r>
       <w:hyperlink r:id="rId7" w:history="1">
         <w:r>
           <w:rPr>
@@ -590,8 +669,16 @@
           <w:t>https://www.qualityassurancemag.com/article/food-authenticity/</w:t>
         </w:r>
       </w:hyperlink>
-    </w:p>
-    <w:p>
+      <w:r>
+        <w:t>, Accessed Oct. 14, 2019</w:t>
+      </w:r>
+      <w:bookmarkStart w:id="0" w:name="_GoBack"/>
+      <w:bookmarkEnd w:id="0"/>
+    </w:p>
+    <w:p>
+      <w:pPr>
+        <w:ind w:left="720" w:hanging="720"/>
+      </w:pPr>
       <w:hyperlink r:id="rId8" w:history="1">
         <w:r>
           <w:rPr>
@@ -601,7 +688,11 @@
         </w:r>
       </w:hyperlink>
     </w:p>
-    <w:p/>
+    <w:p>
+      <w:pPr>
+        <w:ind w:left="720" w:hanging="720"/>
+      </w:pPr>
+    </w:p>
     <w:p/>
     <w:sectPr>
       <w:headerReference w:type="default" r:id="rId9"/>

</xml_diff>

<commit_message>
Progress on assessment, and almost done with Works Cited.
</commit_message>
<xml_diff>
--- a/ZBabcock_CritiqueKenAlbala.docx
+++ b/ZBabcock_CritiqueKenAlbala.docx
@@ -259,22 +259,7 @@
         <w:t xml:space="preserve"> “authenticity” at all? </w:t>
       </w:r>
       <w:r>
-        <w:t xml:space="preserve">Albala proposes that perhaps </w:t>
-      </w:r>
-      <w:r>
-        <w:t xml:space="preserve">authenticity comes from a dish being “codified… with a certain stock repertoire of classic dishes that over time have been defined both by professionals and ordinary cooks who </w:t>
-      </w:r>
-      <w:r>
-        <w:t>made</w:t>
-      </w:r>
-      <w:r>
-        <w:t xml:space="preserve"> these dishes”, but that’s unlikely because even those native to a dish’s birthplace don’t all make said dish the exact same way</w:t>
-      </w:r>
-      <w:r>
-        <w:t xml:space="preserve">, due to little factors (ingredient quality, oven preparation, etc.) or larger factors (lack of access to certain ingredients). </w:t>
-      </w:r>
-      <w:r>
-        <w:t xml:space="preserve">Albala says that a dish doesn’t need to be authentic, or have someone with the right genetics prepare it, but the prospective chef should treat “cuisines not [their] own… with reverence and respect, as [they] would any facet of culture not [their] own.” If someone wants to make a food professionally, their “skill, research and devotion to it should” be what makes them a proper choice; other aspects that make up authenticity are just unnecessary boundaries that divide people.  </w:t>
+        <w:t xml:space="preserve">Albala proposes that perhaps authenticity comes from a dish being “codified… with a certain stock repertoire of classic dishes that over time have been defined both by professionals and ordinary cooks who made these dishes”, but that’s unlikely because even those native to a dish’s birthplace don’t all make said dish the exact same way, due to little factors (ingredient quality, oven preparation, etc.) or larger factors (lack of access to certain ingredients). Albala says that a dish doesn’t need to be authentic, or have someone with the right genetics prepare it, but the prospective chef should treat “cuisines not [their] own… with reverence and respect, as [they] would any facet of culture not [their] own.” If someone wants to make a food professionally, their “skill, research and devotion to it should” be what makes them a proper choice; other aspects that make up authenticity are just unnecessary boundaries that divide people.  </w:t>
       </w:r>
     </w:p>
     <w:p>
@@ -282,27 +267,46 @@
         <w:ind w:firstLine="720"/>
       </w:pPr>
       <w:r>
-        <w:t xml:space="preserve">Looking past a few spelling errors and </w:t>
-      </w:r>
-      <w:bookmarkStart w:id="0" w:name="_GoBack"/>
-      <w:bookmarkEnd w:id="0"/>
-      <w:r>
-        <w:t>Albala putting the same paragraph in his article twice (for some reason), his bold message is presented quite well.</w:t>
-      </w:r>
-      <w:r>
-        <w:t xml:space="preserve"> Albala repeatedly puts in the extra effort to provide opposing viewpoints to his arguments</w:t>
-      </w:r>
-      <w:r>
-        <w:t xml:space="preserve">, </w:t>
-      </w:r>
-      <w:r>
-        <w:t xml:space="preserve">overall with very few assumptions on his part. </w:t>
+        <w:t>Looking past a few spelling errors and Albala putting the same paragraph in his article twice (for some</w:t>
+      </w:r>
+      <w:r>
+        <w:t xml:space="preserve"> unknown</w:t>
+      </w:r>
+      <w:r>
+        <w:t xml:space="preserve"> reason), his bold message is presented quite well.</w:t>
+      </w:r>
+      <w:r>
+        <w:t xml:space="preserve"> </w:t>
+      </w:r>
+      <w:r>
+        <w:t xml:space="preserve">Albala respectfully covers </w:t>
+      </w:r>
+      <w:r>
+        <w:t>differing viewpoints</w:t>
+      </w:r>
+      <w:r>
+        <w:t xml:space="preserve"> in his essay, which is quite likely to keep more readers’ attention so that he has time to make his points. He takes small steps to introduce the reader to concepts</w:t>
+      </w:r>
+      <w:r>
+        <w:t xml:space="preserve"> such as Columbusing and the origins of the concept of authenticity, so he can expand towards the bigger concepts and concerns that relate to food authenticity</w:t>
+      </w:r>
+      <w:r>
+        <w:t xml:space="preserve">, all without meandering. </w:t>
+      </w:r>
+      <w:r>
+        <w:t xml:space="preserve"> </w:t>
       </w:r>
       <w:r>
         <w:rPr>
           <w:strike/>
         </w:rPr>
         <w:t>Albala does assume that there’s a “tacit assumption among restaurant goers that ethnic restaurants ought to be cheap”</w:t>
+      </w:r>
+      <w:r>
+        <w:rPr>
+          <w:strike/>
+        </w:rPr>
+        <w:t xml:space="preserve"> </w:t>
       </w:r>
     </w:p>
     <w:p>
@@ -310,7 +314,14 @@
         <w:ind w:firstLine="720"/>
       </w:pPr>
       <w:r>
-        <w:t xml:space="preserve">Albala does seem to have missed an important </w:t>
+        <w:lastRenderedPageBreak/>
+        <w:t>Albala</w:t>
+      </w:r>
+      <w:r>
+        <w:t>, however,</w:t>
+      </w:r>
+      <w:r>
+        <w:t xml:space="preserve"> does seem to have missed an important </w:t>
       </w:r>
       <w:r>
         <w:t>aspect</w:t>
@@ -337,23 +348,13 @@
         <w:t xml:space="preserve">can be </w:t>
       </w:r>
       <w:r>
-        <w:t xml:space="preserve">an </w:t>
-      </w:r>
-      <w:r>
-        <w:t>unstable</w:t>
-      </w:r>
-      <w:r>
-        <w:t xml:space="preserve"> claim</w:t>
+        <w:t>dubious</w:t>
       </w:r>
       <w:r>
         <w:t>, but what about the ingredients of that dish?</w:t>
       </w:r>
       <w:r>
-        <w:t xml:space="preserve"> What if those ingredients are inauthentic </w:t>
-      </w:r>
-      <w:r>
-        <w:lastRenderedPageBreak/>
-        <w:t>or fraudulent?</w:t>
+        <w:t xml:space="preserve"> What if those ingredients are inauthentic or fraudulent?</w:t>
       </w:r>
       <w:r>
         <w:t xml:space="preserve"> </w:t>
@@ -418,7 +419,7 @@
           <w:color w:val="272727"/>
           <w:shd w:val="clear" w:color="auto" w:fill="FFFFFF"/>
         </w:rPr>
-        <w:t>“</w:t>
+        <w:t>“ingested in large doses may cause stones and illness</w:t>
       </w:r>
       <w:r>
         <w:rPr>
@@ -426,7 +427,7 @@
           <w:color w:val="272727"/>
           <w:shd w:val="clear" w:color="auto" w:fill="FFFFFF"/>
         </w:rPr>
-        <w:t>ingested in large doses may cause stones and illness</w:t>
+        <w:t>”</w:t>
       </w:r>
       <w:r>
         <w:rPr>
@@ -434,14 +435,6 @@
           <w:color w:val="272727"/>
           <w:shd w:val="clear" w:color="auto" w:fill="FFFFFF"/>
         </w:rPr>
-        <w:t>”</w:t>
-      </w:r>
-      <w:r>
-        <w:rPr>
-          <w:rFonts w:cs="Arial"/>
-          <w:color w:val="272727"/>
-          <w:shd w:val="clear" w:color="auto" w:fill="FFFFFF"/>
-        </w:rPr>
         <w:t xml:space="preserve"> (Skinner)</w:t>
       </w:r>
       <w:r>
@@ -489,7 +482,10 @@
         <w:t>Whether Albala personally classifies this aspect as a part of food authenticity or not is irrelevant</w:t>
       </w:r>
       <w:r>
-        <w:t>; many people do consider this a part of food authenticity, as they should.</w:t>
+        <w:t>; many people do consider this a part of food authenticity, as they should</w:t>
+      </w:r>
+      <w:r>
+        <w:t xml:space="preserve">, due to the significant health risks that may follow. </w:t>
       </w:r>
     </w:p>
     <w:p>
@@ -499,6 +495,8 @@
       <w:r>
         <w:t>With this abstract concept persevering so strongly in many culinary circles, a lone voice like Albala’s is unlikely to undo all that it is; however, Albala does a great job of tackling this subject level-headedly and effectively. While all this talk of “authentic” foods isn’t going anywhere anytime soon, Albala has certainly given critics of this topic a strong step forward. Seeing what others will do to take the next step should prove to be even more interesting than the last.</w:t>
       </w:r>
+      <w:bookmarkStart w:id="0" w:name="_GoBack"/>
+      <w:bookmarkEnd w:id="0"/>
     </w:p>
     <w:p>
       <w:r>
@@ -519,7 +517,13 @@
         <w:ind w:left="720" w:hanging="720"/>
       </w:pPr>
       <w:r>
-        <w:t xml:space="preserve">Albala, Ken “Food </w:t>
+        <w:t>Albala, Ken</w:t>
+      </w:r>
+      <w:r>
+        <w:t>.</w:t>
+      </w:r>
+      <w:r>
+        <w:t xml:space="preserve"> “Food </w:t>
       </w:r>
       <w:r>
         <w:t>‘</w:t>
@@ -583,7 +587,13 @@
         <w:ind w:left="720" w:hanging="720"/>
       </w:pPr>
       <w:r>
-        <w:t>Lupo, Lisa “Food Authenticity:”</w:t>
+        <w:t>Lupo, Lisa</w:t>
+      </w:r>
+      <w:r>
+        <w:t>.</w:t>
+      </w:r>
+      <w:r>
+        <w:t xml:space="preserve"> “Food Authenticity:”</w:t>
       </w:r>
       <w:r>
         <w:t xml:space="preserve"> </w:t>
@@ -619,12 +629,84 @@
       <w:pPr>
         <w:ind w:left="720" w:hanging="720"/>
       </w:pPr>
+      <w:r>
+        <w:rPr>
+          <w:lang w:val="fr-FR"/>
+        </w:rPr>
+        <w:t>Skinner</w:t>
+      </w:r>
+      <w:r>
+        <w:rPr>
+          <w:lang w:val="fr-FR"/>
+        </w:rPr>
+        <w:t>,</w:t>
+      </w:r>
+      <w:r>
+        <w:rPr>
+          <w:lang w:val="fr-FR"/>
+        </w:rPr>
+        <w:t xml:space="preserve"> C</w:t>
+      </w:r>
+      <w:r>
+        <w:rPr>
+          <w:lang w:val="fr-FR"/>
+        </w:rPr>
+        <w:t>arl</w:t>
+      </w:r>
+      <w:r>
+        <w:rPr>
+          <w:lang w:val="fr-FR"/>
+        </w:rPr>
+        <w:t xml:space="preserve">, et </w:t>
+      </w:r>
+      <w:r>
+        <w:rPr>
+          <w:lang w:val="fr-FR"/>
+        </w:rPr>
+        <w:t xml:space="preserve">al. </w:t>
+      </w:r>
+      <w:r>
+        <w:t>“</w:t>
+      </w:r>
+      <w:r>
+        <w:t>Melamine Toxicity</w:t>
+      </w:r>
+      <w:r>
+        <w:t>.</w:t>
+      </w:r>
+      <w:r>
+        <w:t>”</w:t>
+      </w:r>
+      <w:r>
+        <w:t xml:space="preserve"> </w:t>
+      </w:r>
+      <w:r>
+        <w:rPr>
+          <w:i/>
+        </w:rPr>
+        <w:t>PubMed</w:t>
+      </w:r>
+      <w:r>
+        <w:t xml:space="preserve">, </w:t>
+      </w:r>
       <w:hyperlink r:id="rId9" w:history="1">
         <w:r>
           <w:rPr>
             <w:rStyle w:val="Hyperlink"/>
           </w:rPr>
-          <w:t>https://www.ncbi.nlm.nih.gov/m/pubmed/20195812/</w:t>
+          <w:t>https://www.ncbi.nlm.nih.gov</w:t>
+        </w:r>
+        <w:r>
+          <w:rPr>
+            <w:rStyle w:val="Hyperlink"/>
+          </w:rPr>
+          <w:t>/</w:t>
+        </w:r>
+        <w:r>
+          <w:rPr>
+            <w:rStyle w:val="Hyperlink"/>
+          </w:rPr>
+          <w:t>m/pubmed/20195812/</w:t>
         </w:r>
       </w:hyperlink>
     </w:p>
@@ -1274,6 +1356,18 @@
     <w:uiPriority w:val="99"/>
     <w:rsid w:val="00F973F4"/>
   </w:style>
+  <w:style w:type="character" w:styleId="FollowedHyperlink">
+    <w:name w:val="FollowedHyperlink"/>
+    <w:basedOn w:val="DefaultParagraphFont"/>
+    <w:uiPriority w:val="99"/>
+    <w:semiHidden/>
+    <w:unhideWhenUsed/>
+    <w:rsid w:val="00424A38"/>
+    <w:rPr>
+      <w:color w:val="954F72" w:themeColor="followedHyperlink"/>
+      <w:u w:val="single"/>
+    </w:rPr>
+  </w:style>
 </w:styles>
 </file>
 
@@ -1577,7 +1671,7 @@
 </file>
 
 <file path=customXml/itemProps1.xml><?xml version="1.0" encoding="utf-8"?>
-<ds:datastoreItem xmlns:ds="http://schemas.openxmlformats.org/officeDocument/2006/customXml" ds:itemID="{ED524B1B-13A6-4076-BCBC-F7EA81651EA2}">
+<ds:datastoreItem xmlns:ds="http://schemas.openxmlformats.org/officeDocument/2006/customXml" ds:itemID="{A5034232-8F98-47AB-BD74-92CB2E27CC94}">
   <ds:schemaRefs>
     <ds:schemaRef ds:uri="http://schemas.openxmlformats.org/officeDocument/2006/bibliography"/>
   </ds:schemaRefs>

</xml_diff>

<commit_message>
Finished. Going to get tutor's opinions on it.
</commit_message>
<xml_diff>
--- a/ZBabcock_CritiqueKenAlbala.docx
+++ b/ZBabcock_CritiqueKenAlbala.docx
@@ -291,21 +291,37 @@
         <w:t xml:space="preserve"> such as Columbusing and the origins of the concept of authenticity, so he can expand towards the bigger concepts and concerns that relate to food authenticity</w:t>
       </w:r>
       <w:r>
-        <w:t xml:space="preserve">, all without meandering. </w:t>
-      </w:r>
-      <w:r>
-        <w:t xml:space="preserve"> </w:t>
-      </w:r>
-      <w:r>
-        <w:rPr>
-          <w:strike/>
-        </w:rPr>
-        <w:t>Albala does assume that there’s a “tacit assumption among restaurant goers that ethnic restaurants ought to be cheap”</w:t>
-      </w:r>
-      <w:r>
-        <w:rPr>
-          <w:strike/>
-        </w:rPr>
+        <w:t>, all without meandering.</w:t>
+      </w:r>
+      <w:r>
+        <w:t xml:space="preserve"> </w:t>
+      </w:r>
+      <w:r>
+        <w:t xml:space="preserve"> </w:t>
+      </w:r>
+      <w:r>
+        <w:t>Albala</w:t>
+      </w:r>
+      <w:r>
+        <w:t xml:space="preserve"> does, however, raise one counterpoint to his</w:t>
+      </w:r>
+      <w:r>
+        <w:t xml:space="preserve"> own</w:t>
+      </w:r>
+      <w:r>
+        <w:t xml:space="preserve"> that seems to be quite obscure: </w:t>
+      </w:r>
+      <w:r>
+        <w:t xml:space="preserve">that “people are genetically adapted to certain regions and its local food over time,” just like physical features through </w:t>
+      </w:r>
+      <w:r>
+        <w:lastRenderedPageBreak/>
+        <w:t>evolution.</w:t>
+      </w:r>
+      <w:r>
+        <w:t xml:space="preserve"> While this point lends itself moderately well to his following point, of how ingredients have been moving around for thousands of years, it perhaps would’ve been more beneficial to have brought up a more widely-held point of view.</w:t>
+      </w:r>
+      <w:r>
         <w:t xml:space="preserve"> </w:t>
       </w:r>
     </w:p>
@@ -314,26 +330,16 @@
         <w:ind w:firstLine="720"/>
       </w:pPr>
       <w:r>
-        <w:lastRenderedPageBreak/>
-        <w:t>Albala</w:t>
-      </w:r>
-      <w:r>
-        <w:t>, however,</w:t>
-      </w:r>
-      <w:r>
-        <w:t xml:space="preserve"> does seem to have missed an important </w:t>
-      </w:r>
-      <w:r>
-        <w:t>aspect</w:t>
-      </w:r>
-      <w:r>
-        <w:t xml:space="preserve"> that may be </w:t>
-      </w:r>
-      <w:r>
-        <w:t>a strong foothold for authenticity though</w:t>
-      </w:r>
-      <w:r>
-        <w:t xml:space="preserve">: the aspect of health. </w:t>
+        <w:t>A</w:t>
+      </w:r>
+      <w:r>
+        <w:t>lbala does seem to have missed a</w:t>
+      </w:r>
+      <w:r>
+        <w:t xml:space="preserve"> more universal</w:t>
+      </w:r>
+      <w:r>
+        <w:t xml:space="preserve">, stable concern with food authenticity: the aspect of health. </w:t>
       </w:r>
       <w:r>
         <w:t>Claim</w:t>
@@ -360,7 +366,13 @@
         <w:t xml:space="preserve"> </w:t>
       </w:r>
       <w:r>
-        <w:t xml:space="preserve">In her 2018 QA Magazine article, “Food Authenticity:”, Lisa Lupo interviews several </w:t>
+        <w:t>In her 2018 QA Magazine article, “Food Authenticity:</w:t>
+      </w:r>
+      <w:r>
+        <w:t xml:space="preserve"> What is spurring this anti-fraud movement?</w:t>
+      </w:r>
+      <w:r>
+        <w:t xml:space="preserve">”, Lisa Lupo interviews several </w:t>
       </w:r>
       <w:r>
         <w:t>food safety experts</w:t>
@@ -419,7 +431,23 @@
           <w:color w:val="272727"/>
           <w:shd w:val="clear" w:color="auto" w:fill="FFFFFF"/>
         </w:rPr>
-        <w:t>“ingested in large doses may cause stones and illness</w:t>
+        <w:t>“ingested in large doses</w:t>
+      </w:r>
+      <w:r>
+        <w:rPr>
+          <w:rFonts w:cs="Arial"/>
+          <w:color w:val="272727"/>
+          <w:shd w:val="clear" w:color="auto" w:fill="FFFFFF"/>
+        </w:rPr>
+        <w:t xml:space="preserve"> [by humans]</w:t>
+      </w:r>
+      <w:r>
+        <w:rPr>
+          <w:rFonts w:cs="Arial"/>
+          <w:color w:val="272727"/>
+          <w:shd w:val="clear" w:color="auto" w:fill="FFFFFF"/>
+        </w:rPr>
+        <w:t xml:space="preserve"> may cause stones and illness</w:t>
       </w:r>
       <w:r>
         <w:rPr>
@@ -485,7 +513,10 @@
         <w:t>; many people do consider this a part of food authenticity, as they should</w:t>
       </w:r>
       <w:r>
-        <w:t xml:space="preserve">, due to the significant health risks that may follow. </w:t>
+        <w:t>, due to the significant health risks that may follow</w:t>
+      </w:r>
+      <w:r>
+        <w:t>, which is something Albala should’ve addressed.</w:t>
       </w:r>
     </w:p>
     <w:p>
@@ -493,12 +524,139 @@
         <w:tab/>
       </w:r>
       <w:r>
-        <w:t>With this abstract concept persevering so strongly in many culinary circles, a lone voice like Albala’s is unlikely to undo all that it is; however, Albala does a great job of tackling this subject level-headedly and effectively. While all this talk of “authentic” foods isn’t going anywhere anytime soon, Albala has certainly given critics of this topic a strong step forward. Seeing what others will do to take the next step should prove to be even more interesting than the last.</w:t>
-      </w:r>
-      <w:bookmarkStart w:id="0" w:name="_GoBack"/>
-      <w:bookmarkEnd w:id="0"/>
-    </w:p>
-    <w:p>
+        <w:t>Authenticity does have a place in our society</w:t>
+      </w:r>
+      <w:r>
+        <w:t>. T</w:t>
+      </w:r>
+      <w:r>
+        <w:t>he</w:t>
+      </w:r>
+      <w:r>
+        <w:t xml:space="preserve"> problem that has arisen is that it’s had too much weight put on it</w:t>
+      </w:r>
+      <w:r>
+        <w:t>, in faulty ways</w:t>
+      </w:r>
+      <w:r>
+        <w:t>. Albala’s address of this</w:t>
+      </w:r>
+      <w:r>
+        <w:t xml:space="preserve"> problem</w:t>
+      </w:r>
+      <w:r>
+        <w:t xml:space="preserve"> </w:t>
+      </w:r>
+      <w:r>
+        <w:t>shows his thorough knowledge of the subject</w:t>
+      </w:r>
+      <w:r>
+        <w:t xml:space="preserve">, </w:t>
+      </w:r>
+      <w:r>
+        <w:t>but he took his conclusion a step too far.</w:t>
+      </w:r>
+      <w:r>
+        <w:t xml:space="preserve"> </w:t>
+      </w:r>
+      <w:r>
+        <w:t xml:space="preserve">Perhaps if his proposal of doing away with the concept of authenticity was executed, “food authenticity” as Karen </w:t>
+      </w:r>
+      <w:proofErr w:type="spellStart"/>
+      <w:r>
+        <w:t>Everstein</w:t>
+      </w:r>
+      <w:proofErr w:type="spellEnd"/>
+      <w:r>
+        <w:t xml:space="preserve"> define</w:t>
+      </w:r>
+      <w:r>
+        <w:t>s</w:t>
+      </w:r>
+      <w:r>
+        <w:t xml:space="preserve"> it would just be referred to by another name. If this was guaranteed to happen, Albala’s article would</w:t>
+      </w:r>
+      <w:r>
+        <w:t xml:space="preserve"> </w:t>
+      </w:r>
+      <w:r>
+        <w:lastRenderedPageBreak/>
+        <w:t>be a definite must-read that many people would benefit greatly from</w:t>
+      </w:r>
+      <w:r>
+        <w:t>.</w:t>
+      </w:r>
+      <w:r>
+        <w:t xml:space="preserve"> </w:t>
+      </w:r>
+      <w:r>
+        <w:t>The problem is that</w:t>
+      </w:r>
+      <w:r>
+        <w:t xml:space="preserve"> it’s uncertain whether </w:t>
+      </w:r>
+      <w:proofErr w:type="spellStart"/>
+      <w:r>
+        <w:t>Everstein’s</w:t>
+      </w:r>
+      <w:proofErr w:type="spellEnd"/>
+      <w:r>
+        <w:t xml:space="preserve"> definition would be caught up in a discreditation of food authenticity</w:t>
+      </w:r>
+      <w:r>
+        <w:t xml:space="preserve">. </w:t>
+      </w:r>
+      <w:r>
+        <w:t xml:space="preserve">Albala’s piece is still an article </w:t>
+      </w:r>
+      <w:r>
+        <w:t>that many would benefit greatly from</w:t>
+      </w:r>
+      <w:r>
+        <w:t>, but there’s an underlying problem with their knowledge</w:t>
+      </w:r>
+      <w:r>
+        <w:t>:</w:t>
+      </w:r>
+      <w:r>
+        <w:t xml:space="preserve"> </w:t>
+      </w:r>
+      <w:r>
+        <w:t>many</w:t>
+      </w:r>
+      <w:r>
+        <w:t xml:space="preserve"> </w:t>
+      </w:r>
+      <w:r>
+        <w:t>people</w:t>
+      </w:r>
+      <w:r>
+        <w:t xml:space="preserve"> could</w:t>
+      </w:r>
+      <w:r>
+        <w:t xml:space="preserve"> </w:t>
+      </w:r>
+      <w:r>
+        <w:t xml:space="preserve">develop </w:t>
+      </w:r>
+      <w:r>
+        <w:t>a harmful dichotomous viewpoint that could make food regulations viewed as mere suggestions</w:t>
+      </w:r>
+      <w:r>
+        <w:t xml:space="preserve">. This is </w:t>
+      </w:r>
+      <w:r>
+        <w:t>something that is already a bad enough problem in the United States,</w:t>
+      </w:r>
+      <w:r>
+        <w:t xml:space="preserve"> and</w:t>
+      </w:r>
+      <w:r>
+        <w:t xml:space="preserve"> one that needs to be addressed</w:t>
+      </w:r>
+      <w:r>
+        <w:t xml:space="preserve"> as well. Albala has a point, but people need to be careful to not make matters worse.</w:t>
+      </w:r>
       <w:r>
         <w:br w:type="page"/>
       </w:r>
@@ -579,7 +737,15 @@
         </w:r>
       </w:hyperlink>
       <w:r>
-        <w:t>, Accessed on Oct. 17, 2019</w:t>
+        <w:t>, Accessed on Oct. 1</w:t>
+      </w:r>
+      <w:r>
+        <w:t>7</w:t>
+      </w:r>
+      <w:bookmarkStart w:id="0" w:name="_GoBack"/>
+      <w:bookmarkEnd w:id="0"/>
+      <w:r>
+        <w:t>, 2019</w:t>
       </w:r>
     </w:p>
     <w:p>
@@ -593,7 +759,13 @@
         <w:t>.</w:t>
       </w:r>
       <w:r>
-        <w:t xml:space="preserve"> “Food Authenticity:”</w:t>
+        <w:t xml:space="preserve"> “Food Authenticity:</w:t>
+      </w:r>
+      <w:r>
+        <w:t xml:space="preserve"> What is spurring this anti-fraud movement?</w:t>
+      </w:r>
+      <w:r>
+        <w:t>”</w:t>
       </w:r>
       <w:r>
         <w:t xml:space="preserve"> </w:t>
@@ -602,7 +774,22 @@
         <w:rPr>
           <w:i/>
         </w:rPr>
-        <w:t xml:space="preserve">Quality Assurance and Food Safety, </w:t>
+        <w:t>Quality Assurance and Food Safety,</w:t>
+      </w:r>
+      <w:r>
+        <w:rPr>
+          <w:i/>
+        </w:rPr>
+        <w:t xml:space="preserve"> </w:t>
+      </w:r>
+      <w:r>
+        <w:t>GIE Media,</w:t>
+      </w:r>
+      <w:r>
+        <w:rPr>
+          <w:i/>
+        </w:rPr>
+        <w:t xml:space="preserve"> </w:t>
       </w:r>
       <w:r>
         <w:t>Aug. 6, 2018,</w:t>
@@ -630,55 +817,28 @@
         <w:ind w:left="720" w:hanging="720"/>
       </w:pPr>
       <w:r>
-        <w:rPr>
-          <w:lang w:val="fr-FR"/>
-        </w:rPr>
         <w:t>Skinner</w:t>
       </w:r>
       <w:r>
-        <w:rPr>
-          <w:lang w:val="fr-FR"/>
-        </w:rPr>
         <w:t>,</w:t>
       </w:r>
       <w:r>
-        <w:rPr>
-          <w:lang w:val="fr-FR"/>
-        </w:rPr>
         <w:t xml:space="preserve"> C</w:t>
       </w:r>
       <w:r>
-        <w:rPr>
-          <w:lang w:val="fr-FR"/>
-        </w:rPr>
         <w:t>arl</w:t>
       </w:r>
       <w:r>
-        <w:rPr>
-          <w:lang w:val="fr-FR"/>
-        </w:rPr>
-        <w:t xml:space="preserve">, et </w:t>
-      </w:r>
-      <w:r>
-        <w:rPr>
-          <w:lang w:val="fr-FR"/>
-        </w:rPr>
-        <w:t xml:space="preserve">al. </w:t>
-      </w:r>
-      <w:r>
-        <w:t>“</w:t>
-      </w:r>
-      <w:r>
-        <w:t>Melamine Toxicity</w:t>
+        <w:t xml:space="preserve">, et al. </w:t>
+      </w:r>
+      <w:r>
+        <w:t>“Melamine Toxicity</w:t>
       </w:r>
       <w:r>
         <w:t>.</w:t>
       </w:r>
       <w:r>
-        <w:t>”</w:t>
-      </w:r>
-      <w:r>
-        <w:t xml:space="preserve"> </w:t>
+        <w:t xml:space="preserve">” </w:t>
       </w:r>
       <w:r>
         <w:rPr>
@@ -688,49 +848,47 @@
       </w:r>
       <w:r>
         <w:t xml:space="preserve">, </w:t>
+      </w:r>
+      <w:r>
+        <w:t>J</w:t>
+      </w:r>
+      <w:r>
+        <w:t>.</w:t>
+      </w:r>
+      <w:r>
+        <w:t xml:space="preserve"> Med</w:t>
+      </w:r>
+      <w:r>
+        <w:t>.</w:t>
+      </w:r>
+      <w:r>
+        <w:t xml:space="preserve"> </w:t>
+      </w:r>
+      <w:proofErr w:type="spellStart"/>
+      <w:r>
+        <w:t>Toxicol</w:t>
+      </w:r>
+      <w:proofErr w:type="spellEnd"/>
+      <w:r>
+        <w:t>.</w:t>
+      </w:r>
+      <w:r>
+        <w:t xml:space="preserve">, Mar. 6, 2010, </w:t>
       </w:r>
       <w:hyperlink r:id="rId9" w:history="1">
         <w:r>
           <w:rPr>
             <w:rStyle w:val="Hyperlink"/>
           </w:rPr>
-          <w:t>https://www.ncbi.nlm.nih.gov</w:t>
-        </w:r>
-        <w:r>
-          <w:rPr>
-            <w:rStyle w:val="Hyperlink"/>
-          </w:rPr>
-          <w:t>/</w:t>
-        </w:r>
-        <w:r>
-          <w:rPr>
-            <w:rStyle w:val="Hyperlink"/>
-          </w:rPr>
-          <w:t>m/pubmed/20195812/</w:t>
+          <w:t>https://www.ncbi.nlm.nih.gov/m/pubmed/20195812/</w:t>
         </w:r>
       </w:hyperlink>
+      <w:r>
+        <w:t xml:space="preserve"> Accessed Oct. 15, 2019</w:t>
+      </w:r>
     </w:p>
-    <w:p>
-      <w:pPr>
-        <w:ind w:left="720" w:hanging="720"/>
-      </w:pPr>
-      <w:hyperlink r:id="rId10" w:history="1">
-        <w:r>
-          <w:rPr>
-            <w:rStyle w:val="Hyperlink"/>
-          </w:rPr>
-          <w:t>https://soranews24.com/2014/11/23/our-japanese-reporter-visits-an-american-sushi-restaurant-in-japan/</w:t>
-        </w:r>
-      </w:hyperlink>
-    </w:p>
-    <w:p>
-      <w:pPr>
-        <w:ind w:left="720" w:hanging="720"/>
-      </w:pPr>
-    </w:p>
-    <w:p/>
     <w:sectPr>
-      <w:headerReference w:type="default" r:id="rId11"/>
+      <w:headerReference w:type="default" r:id="rId10"/>
       <w:pgSz w:w="12240" w:h="15840" w:code="1"/>
       <w:pgMar w:top="720" w:right="1440" w:bottom="1440" w:left="1440" w:header="720" w:footer="1440" w:gutter="0"/>
       <w:cols w:space="720"/>
@@ -1671,7 +1829,7 @@
 </file>
 
 <file path=customXml/itemProps1.xml><?xml version="1.0" encoding="utf-8"?>
-<ds:datastoreItem xmlns:ds="http://schemas.openxmlformats.org/officeDocument/2006/customXml" ds:itemID="{A5034232-8F98-47AB-BD74-92CB2E27CC94}">
+<ds:datastoreItem xmlns:ds="http://schemas.openxmlformats.org/officeDocument/2006/customXml" ds:itemID="{D0E77BEE-4363-4C15-A3D9-B29694403CA0}">
   <ds:schemaRefs>
     <ds:schemaRef ds:uri="http://schemas.openxmlformats.org/officeDocument/2006/bibliography"/>
   </ds:schemaRefs>

</xml_diff>